<commit_message>
mark title  with red color
</commit_message>
<xml_diff>
--- a/OOAD.docx
+++ b/OOAD.docx
@@ -1,488 +1,771 @@
 
 <file path=word/document.xml><?xml version="1.0" encoding="utf-8"?>
-<w:document xmlns:wpc="http://schemas.microsoft.com/office/word/2010/wordprocessingCanvas" xmlns:cx="http://schemas.microsoft.com/office/drawing/2014/chartex" xmlns:mc="http://schemas.openxmlformats.org/markup-compatibility/2006" xmlns:o="urn:schemas-microsoft-com:office:office" xmlns:r="http://schemas.openxmlformats.org/officeDocument/2006/relationships" xmlns:m="http://schemas.openxmlformats.org/officeDocument/2006/math" xmlns:v="urn:schemas-microsoft-com:vml" xmlns:wp14="http://schemas.microsoft.com/office/word/2010/wordprocessingDrawing" xmlns:wp="http://schemas.openxmlformats.org/drawingml/2006/wordprocessingDrawing" xmlns:w10="urn:schemas-microsoft-com:office:word" xmlns:w="http://schemas.openxmlformats.org/wordprocessingml/2006/main" xmlns:w14="http://schemas.microsoft.com/office/word/2010/wordml" xmlns:w15="http://schemas.microsoft.com/office/word/2012/wordml" xmlns:w16se="http://schemas.microsoft.com/office/word/2015/wordml/symex" xmlns:wpg="http://schemas.microsoft.com/office/word/2010/wordprocessingGroup" xmlns:wpi="http://schemas.microsoft.com/office/word/2010/wordprocessingInk" xmlns:wne="http://schemas.microsoft.com/office/word/2006/wordml" xmlns:wps="http://schemas.microsoft.com/office/word/2010/wordprocessingShape" mc:Ignorable="w14 w15 w16se wp14">
+<w:document xmlns:wpc="http://schemas.microsoft.com/office/word/2010/wordprocessingCanvas" xmlns:mc="http://schemas.openxmlformats.org/markup-compatibility/2006" xmlns:o="urn:schemas-microsoft-com:office:office" xmlns:r="http://schemas.openxmlformats.org/officeDocument/2006/relationships" xmlns:m="http://schemas.openxmlformats.org/officeDocument/2006/math" xmlns:v="urn:schemas-microsoft-com:vml" xmlns:wp14="http://schemas.microsoft.com/office/word/2010/wordprocessingDrawing" xmlns:wp="http://schemas.openxmlformats.org/drawingml/2006/wordprocessingDrawing" xmlns:w10="urn:schemas-microsoft-com:office:word" xmlns:w="http://schemas.openxmlformats.org/wordprocessingml/2006/main" xmlns:w14="http://schemas.microsoft.com/office/word/2010/wordml" xmlns:w15="http://schemas.microsoft.com/office/word/2012/wordml" xmlns:wpg="http://schemas.microsoft.com/office/word/2010/wordprocessingGroup" xmlns:wpi="http://schemas.microsoft.com/office/word/2010/wordprocessingInk" xmlns:wne="http://schemas.microsoft.com/office/word/2006/wordml" xmlns:wps="http://schemas.microsoft.com/office/word/2010/wordprocessingShape" mc:Ignorable="w14 w15 wp14">
   <w:body>
     <w:p>
       <w:pPr>
-        <w:pStyle w:val="Standard"/>
-        <w:rPr>
-          <w:lang w:eastAsia="zh-TW"/>
-        </w:rPr>
-      </w:pPr>
-      <w:r>
-        <w:rPr>
-          <w:rFonts w:hint="eastAsia"/>
-          <w:lang w:eastAsia="zh-TW"/>
-        </w:rPr>
-        <w:t>使用者觀看當學期課表</w:t>
-      </w:r>
-    </w:p>
-    <w:p>
-      <w:pPr>
-        <w:pStyle w:val="Standard"/>
-        <w:rPr>
-          <w:lang w:eastAsia="zh-TW"/>
-        </w:rPr>
-      </w:pPr>
-      <w:r>
-        <w:rPr>
-          <w:lang w:eastAsia="zh-TW"/>
-        </w:rPr>
-        <w:t>brief case:</w:t>
-      </w:r>
-    </w:p>
-    <w:p>
-      <w:pPr>
-        <w:pStyle w:val="Standard"/>
-        <w:rPr>
-          <w:lang w:eastAsia="zh-TW"/>
-        </w:rPr>
-      </w:pPr>
-      <w:r>
-        <w:rPr>
-          <w:rFonts w:hint="eastAsia"/>
-          <w:lang w:eastAsia="zh-TW"/>
-        </w:rPr>
-        <w:t>使用者是</w:t>
-      </w:r>
-      <w:r>
-        <w:rPr>
-          <w:lang w:eastAsia="zh-TW"/>
-        </w:rPr>
-        <w:t>NTUT</w:t>
-      </w:r>
-      <w:r>
-        <w:rPr>
-          <w:rFonts w:hint="eastAsia"/>
-          <w:lang w:eastAsia="zh-TW"/>
-        </w:rPr>
-        <w:t>的學生，並且要觀看當學期的課表。首先會打開</w:t>
-      </w:r>
-      <w:proofErr w:type="spellStart"/>
-      <w:r>
-        <w:rPr>
-          <w:lang w:eastAsia="zh-TW"/>
-        </w:rPr>
-        <w:t>timelog</w:t>
-      </w:r>
-      <w:proofErr w:type="spellEnd"/>
-      <w:r>
-        <w:rPr>
-          <w:rFonts w:hint="eastAsia"/>
-          <w:lang w:eastAsia="zh-TW"/>
-        </w:rPr>
-        <w:t>軟體，軟體會偵測時間後就會顯示出日曆，選擇觀看課表，他畫面上就會顯示出你這學期的課表。</w:t>
-      </w:r>
-    </w:p>
-    <w:p>
-      <w:pPr>
-        <w:pStyle w:val="Standard"/>
-        <w:rPr>
-          <w:lang w:eastAsia="zh-TW"/>
-        </w:rPr>
-      </w:pPr>
-    </w:p>
-    <w:p>
-      <w:pPr>
-        <w:pStyle w:val="Standard"/>
-        <w:rPr>
-          <w:lang w:eastAsia="zh-TW"/>
-        </w:rPr>
-      </w:pPr>
-      <w:r>
-        <w:rPr>
-          <w:lang w:eastAsia="zh-TW"/>
-        </w:rPr>
-        <w:t xml:space="preserve">casual </w:t>
+        <w:jc w:val="center"/>
+        <w:rPr>
+          <w:rFonts w:ascii="Times New Roman" w:hAnsi="Times New Roman" w:cs="Times New Roman"/>
+          <w:b/>
+          <w:sz w:val="52"/>
+          <w:szCs w:val="48"/>
+        </w:rPr>
+      </w:pPr>
+      <w:r>
+        <w:rPr>
+          <w:rFonts w:ascii="Times New Roman" w:hAnsi="Times New Roman" w:cs="Times New Roman"/>
+          <w:b/>
+          <w:sz w:val="52"/>
+          <w:szCs w:val="48"/>
+        </w:rPr>
+        <w:t>Object-Oriented Analysis and Design</w:t>
+      </w:r>
+    </w:p>
+    <w:p>
+      <w:pPr>
+        <w:jc w:val="center"/>
+        <w:rPr>
+          <w:rFonts w:ascii="Times New Roman" w:hAnsi="Times New Roman" w:cs="Times New Roman"/>
+          <w:sz w:val="40"/>
+          <w:szCs w:val="48"/>
+        </w:rPr>
+      </w:pPr>
+    </w:p>
+    <w:p>
+      <w:pPr>
+        <w:jc w:val="center"/>
+        <w:rPr>
+          <w:rFonts w:ascii="Times New Roman" w:hAnsi="Times New Roman" w:cs="Times New Roman"/>
+          <w:b/>
+          <w:sz w:val="52"/>
+          <w:szCs w:val="48"/>
+        </w:rPr>
+      </w:pPr>
+      <w:r>
+        <w:rPr>
+          <w:rFonts w:ascii="Times New Roman" w:hAnsi="Times New Roman" w:cs="Times New Roman"/>
+          <w:b/>
+          <w:sz w:val="52"/>
+          <w:szCs w:val="48"/>
+        </w:rPr>
+        <w:t>Grab Your Time</w:t>
+      </w:r>
+    </w:p>
+    <w:p>
+      <w:pPr>
+        <w:jc w:val="center"/>
+        <w:rPr>
+          <w:rFonts w:ascii="Times New Roman" w:hAnsi="Times New Roman" w:cs="Times New Roman"/>
+          <w:b/>
+          <w:sz w:val="52"/>
+          <w:szCs w:val="48"/>
+        </w:rPr>
+      </w:pPr>
+    </w:p>
+    <w:p>
+      <w:pPr>
+        <w:jc w:val="center"/>
+        <w:rPr>
+          <w:rFonts w:ascii="Times New Roman" w:hAnsi="Times New Roman" w:cs="Times New Roman"/>
+          <w:b/>
+          <w:sz w:val="52"/>
+          <w:szCs w:val="48"/>
+        </w:rPr>
+      </w:pPr>
+    </w:p>
+    <w:p>
+      <w:pPr>
+        <w:jc w:val="center"/>
+        <w:rPr>
+          <w:rFonts w:ascii="Times New Roman" w:hAnsi="Times New Roman" w:cs="Times New Roman"/>
+          <w:b/>
+          <w:sz w:val="52"/>
+          <w:szCs w:val="48"/>
+        </w:rPr>
+      </w:pPr>
+    </w:p>
+    <w:p>
+      <w:pPr>
+        <w:jc w:val="center"/>
+        <w:rPr>
+          <w:rFonts w:ascii="Times New Roman" w:hAnsi="Times New Roman" w:cs="Times New Roman"/>
+          <w:b/>
+          <w:sz w:val="52"/>
+          <w:szCs w:val="48"/>
+        </w:rPr>
+      </w:pPr>
+      <w:r>
+        <w:rPr>
+          <w:rFonts w:ascii="Times New Roman" w:hAnsi="Times New Roman" w:cs="Times New Roman"/>
+          <w:b/>
+          <w:sz w:val="52"/>
+          <w:szCs w:val="48"/>
+        </w:rPr>
+        <w:t>H</w:t>
+      </w:r>
+      <w:r>
+        <w:rPr>
+          <w:rFonts w:ascii="Times New Roman" w:hAnsi="Times New Roman" w:cs="Times New Roman" w:hint="eastAsia"/>
+          <w:b/>
+          <w:sz w:val="52"/>
+          <w:szCs w:val="48"/>
+        </w:rPr>
+        <w:t>w2</w:t>
+      </w:r>
+    </w:p>
+    <w:p>
+      <w:pPr>
+        <w:jc w:val="center"/>
+        <w:rPr>
+          <w:rFonts w:ascii="Times New Roman" w:hAnsi="Times New Roman" w:cs="Times New Roman"/>
+          <w:sz w:val="40"/>
+          <w:szCs w:val="48"/>
+        </w:rPr>
+      </w:pPr>
+    </w:p>
+    <w:p>
+      <w:pPr>
+        <w:jc w:val="center"/>
+        <w:rPr>
+          <w:rFonts w:ascii="Times New Roman" w:hAnsi="Times New Roman" w:cs="Times New Roman"/>
+          <w:sz w:val="40"/>
+          <w:szCs w:val="48"/>
+        </w:rPr>
+      </w:pPr>
+    </w:p>
+    <w:p>
+      <w:pPr>
+        <w:jc w:val="center"/>
+        <w:rPr>
+          <w:rFonts w:ascii="Times New Roman" w:hAnsi="Times New Roman" w:cs="Times New Roman"/>
+          <w:sz w:val="40"/>
+          <w:szCs w:val="48"/>
+        </w:rPr>
+      </w:pPr>
+    </w:p>
+    <w:p>
+      <w:pPr>
+        <w:jc w:val="center"/>
+        <w:rPr>
+          <w:rFonts w:ascii="Times New Roman" w:hAnsi="Times New Roman" w:cs="Times New Roman"/>
+          <w:sz w:val="40"/>
+          <w:szCs w:val="48"/>
+        </w:rPr>
+      </w:pPr>
+    </w:p>
+    <w:p>
+      <w:pPr>
+        <w:jc w:val="center"/>
+        <w:rPr>
+          <w:rFonts w:ascii="Times New Roman" w:hAnsi="Times New Roman" w:cs="Times New Roman"/>
+          <w:sz w:val="40"/>
+          <w:szCs w:val="48"/>
+        </w:rPr>
+      </w:pPr>
+    </w:p>
+    <w:p>
+      <w:pPr>
+        <w:jc w:val="center"/>
+        <w:rPr>
+          <w:rFonts w:ascii="Times New Roman" w:hAnsi="Times New Roman" w:cs="Times New Roman"/>
+          <w:sz w:val="40"/>
+          <w:szCs w:val="48"/>
+        </w:rPr>
+      </w:pPr>
+    </w:p>
+    <w:tbl>
+      <w:tblPr>
+        <w:tblStyle w:val="a3"/>
+        <w:tblW w:w="0" w:type="auto"/>
+        <w:jc w:val="center"/>
+        <w:tblBorders>
+          <w:top w:val="none" w:sz="0" w:space="0" w:color="auto"/>
+          <w:left w:val="none" w:sz="0" w:space="0" w:color="auto"/>
+          <w:bottom w:val="none" w:sz="0" w:space="0" w:color="auto"/>
+          <w:right w:val="none" w:sz="0" w:space="0" w:color="auto"/>
+          <w:insideH w:val="none" w:sz="0" w:space="0" w:color="auto"/>
+          <w:insideV w:val="none" w:sz="0" w:space="0" w:color="auto"/>
+        </w:tblBorders>
+        <w:tblLook w:val="04A0" w:firstRow="1" w:lastRow="0" w:firstColumn="1" w:lastColumn="0" w:noHBand="0" w:noVBand="1"/>
+      </w:tblPr>
+      <w:tblGrid>
+        <w:gridCol w:w="1637"/>
+        <w:gridCol w:w="2016"/>
+        <w:gridCol w:w="4653"/>
+      </w:tblGrid>
+      <w:tr>
+        <w:trPr>
+          <w:jc w:val="center"/>
+        </w:trPr>
+        <w:tc>
+          <w:tcPr>
+            <w:tcW w:w="1696" w:type="dxa"/>
+          </w:tcPr>
+          <w:p>
+            <w:pPr>
+              <w:jc w:val="center"/>
+              <w:rPr>
+                <w:rFonts w:ascii="Times New Roman" w:hAnsi="Times New Roman" w:cs="Times New Roman"/>
+                <w:sz w:val="40"/>
+                <w:szCs w:val="48"/>
+              </w:rPr>
+            </w:pPr>
+            <w:r>
+              <w:rPr>
+                <w:rFonts w:ascii="Times New Roman" w:hAnsi="Times New Roman" w:cs="Times New Roman"/>
+                <w:sz w:val="40"/>
+                <w:szCs w:val="48"/>
+              </w:rPr>
+              <w:t>Name</w:t>
+            </w:r>
+          </w:p>
+        </w:tc>
+        <w:tc>
+          <w:tcPr>
+            <w:tcW w:w="1912" w:type="dxa"/>
+          </w:tcPr>
+          <w:p>
+            <w:pPr>
+              <w:jc w:val="center"/>
+              <w:rPr>
+                <w:rFonts w:ascii="Times New Roman" w:hAnsi="Times New Roman" w:cs="Times New Roman"/>
+                <w:sz w:val="40"/>
+                <w:szCs w:val="48"/>
+              </w:rPr>
+            </w:pPr>
+            <w:r>
+              <w:rPr>
+                <w:rFonts w:ascii="Times New Roman" w:hAnsi="Times New Roman" w:cs="Times New Roman" w:hint="eastAsia"/>
+                <w:sz w:val="40"/>
+                <w:szCs w:val="48"/>
+              </w:rPr>
+              <w:t>ID</w:t>
+            </w:r>
+          </w:p>
+        </w:tc>
+        <w:tc>
+          <w:tcPr>
+            <w:tcW w:w="4688" w:type="dxa"/>
+          </w:tcPr>
+          <w:p>
+            <w:pPr>
+              <w:jc w:val="center"/>
+              <w:rPr>
+                <w:rFonts w:ascii="Times New Roman" w:hAnsi="Times New Roman" w:cs="Times New Roman"/>
+                <w:sz w:val="40"/>
+                <w:szCs w:val="48"/>
+              </w:rPr>
+            </w:pPr>
+            <w:r>
+              <w:rPr>
+                <w:rFonts w:ascii="Times New Roman" w:hAnsi="Times New Roman" w:cs="Times New Roman" w:hint="eastAsia"/>
+                <w:sz w:val="40"/>
+                <w:szCs w:val="48"/>
+              </w:rPr>
+              <w:t>E-mail</w:t>
+            </w:r>
+          </w:p>
+        </w:tc>
+      </w:tr>
+      <w:tr>
+        <w:trPr>
+          <w:jc w:val="center"/>
+        </w:trPr>
+        <w:tc>
+          <w:tcPr>
+            <w:tcW w:w="1696" w:type="dxa"/>
+          </w:tcPr>
+          <w:p>
+            <w:pPr>
+              <w:jc w:val="center"/>
+              <w:rPr>
+                <w:rFonts w:ascii="Times New Roman" w:hAnsi="Times New Roman" w:cs="Times New Roman"/>
+                <w:sz w:val="40"/>
+                <w:szCs w:val="48"/>
+              </w:rPr>
+            </w:pPr>
+            <w:proofErr w:type="gramStart"/>
+            <w:r>
+              <w:rPr>
+                <w:rFonts w:ascii="Times New Roman" w:hAnsi="Times New Roman" w:cs="Times New Roman" w:hint="eastAsia"/>
+                <w:sz w:val="40"/>
+                <w:szCs w:val="48"/>
+              </w:rPr>
+              <w:t>鍾</w:t>
+            </w:r>
+            <w:proofErr w:type="gramEnd"/>
+            <w:r>
+              <w:rPr>
+                <w:rFonts w:ascii="Times New Roman" w:hAnsi="Times New Roman" w:cs="Times New Roman" w:hint="eastAsia"/>
+                <w:sz w:val="40"/>
+                <w:szCs w:val="48"/>
+              </w:rPr>
+              <w:t>承</w:t>
+            </w:r>
+            <w:proofErr w:type="gramStart"/>
+            <w:r>
+              <w:rPr>
+                <w:rFonts w:ascii="Times New Roman" w:hAnsi="Times New Roman" w:cs="Times New Roman" w:hint="eastAsia"/>
+                <w:sz w:val="40"/>
+                <w:szCs w:val="48"/>
+              </w:rPr>
+              <w:t>翰</w:t>
+            </w:r>
+            <w:proofErr w:type="gramEnd"/>
+          </w:p>
+        </w:tc>
+        <w:tc>
+          <w:tcPr>
+            <w:tcW w:w="1912" w:type="dxa"/>
+          </w:tcPr>
+          <w:p>
+            <w:pPr>
+              <w:jc w:val="center"/>
+              <w:rPr>
+                <w:rFonts w:ascii="Times New Roman" w:hAnsi="Times New Roman" w:cs="Times New Roman"/>
+                <w:sz w:val="40"/>
+                <w:szCs w:val="48"/>
+              </w:rPr>
+            </w:pPr>
+            <w:r>
+              <w:rPr>
+                <w:rFonts w:ascii="Times New Roman" w:hAnsi="Times New Roman" w:cs="Times New Roman" w:hint="eastAsia"/>
+                <w:sz w:val="40"/>
+                <w:szCs w:val="48"/>
+              </w:rPr>
+              <w:t>106598024</w:t>
+            </w:r>
+          </w:p>
+        </w:tc>
+        <w:tc>
+          <w:tcPr>
+            <w:tcW w:w="4688" w:type="dxa"/>
+          </w:tcPr>
+          <w:p>
+            <w:pPr>
+              <w:jc w:val="center"/>
+              <w:rPr>
+                <w:rFonts w:ascii="Times New Roman" w:hAnsi="Times New Roman" w:cs="Times New Roman"/>
+                <w:sz w:val="40"/>
+                <w:szCs w:val="48"/>
+              </w:rPr>
+            </w:pPr>
+            <w:r>
+              <w:rPr>
+                <w:rFonts w:ascii="Times New Roman" w:hAnsi="Times New Roman" w:cs="Times New Roman"/>
+                <w:sz w:val="40"/>
+                <w:szCs w:val="48"/>
+              </w:rPr>
+              <w:t>cmf15bsw@gmail.com</w:t>
+            </w:r>
+          </w:p>
+        </w:tc>
+      </w:tr>
+      <w:tr>
+        <w:trPr>
+          <w:jc w:val="center"/>
+        </w:trPr>
+        <w:tc>
+          <w:tcPr>
+            <w:tcW w:w="1696" w:type="dxa"/>
+          </w:tcPr>
+          <w:p>
+            <w:pPr>
+              <w:jc w:val="center"/>
+              <w:rPr>
+                <w:rFonts w:ascii="Times New Roman" w:hAnsi="Times New Roman" w:cs="Times New Roman"/>
+                <w:sz w:val="40"/>
+                <w:szCs w:val="48"/>
+              </w:rPr>
+            </w:pPr>
+            <w:proofErr w:type="gramStart"/>
+            <w:r>
+              <w:rPr>
+                <w:rFonts w:ascii="Times New Roman" w:hAnsi="Times New Roman" w:cs="Times New Roman" w:hint="eastAsia"/>
+                <w:sz w:val="40"/>
+                <w:szCs w:val="48"/>
+              </w:rPr>
+              <w:t>楊子冊</w:t>
+            </w:r>
+            <w:proofErr w:type="gramEnd"/>
+          </w:p>
+        </w:tc>
+        <w:tc>
+          <w:tcPr>
+            <w:tcW w:w="1912" w:type="dxa"/>
+          </w:tcPr>
+          <w:p>
+            <w:pPr>
+              <w:jc w:val="center"/>
+              <w:rPr>
+                <w:rFonts w:ascii="Times New Roman" w:hAnsi="Times New Roman" w:cs="Times New Roman"/>
+                <w:sz w:val="40"/>
+                <w:szCs w:val="48"/>
+              </w:rPr>
+            </w:pPr>
+            <w:r>
+              <w:rPr>
+                <w:rFonts w:ascii="Times New Roman" w:hAnsi="Times New Roman" w:cs="Times New Roman" w:hint="eastAsia"/>
+                <w:sz w:val="40"/>
+                <w:szCs w:val="48"/>
+              </w:rPr>
+              <w:t>106598054</w:t>
+            </w:r>
+          </w:p>
+        </w:tc>
+        <w:tc>
+          <w:tcPr>
+            <w:tcW w:w="4688" w:type="dxa"/>
+          </w:tcPr>
+          <w:p>
+            <w:pPr>
+              <w:jc w:val="center"/>
+              <w:rPr>
+                <w:rFonts w:ascii="Times New Roman" w:hAnsi="Times New Roman" w:cs="Times New Roman"/>
+                <w:sz w:val="40"/>
+                <w:szCs w:val="48"/>
+              </w:rPr>
+            </w:pPr>
+            <w:r>
+              <w:rPr>
+                <w:rFonts w:ascii="Times New Roman" w:hAnsi="Times New Roman" w:cs="Times New Roman"/>
+                <w:sz w:val="40"/>
+                <w:szCs w:val="48"/>
+              </w:rPr>
+              <w:t>t</w:t>
+            </w:r>
+            <w:r>
+              <w:rPr>
+                <w:rFonts w:ascii="Times New Roman" w:hAnsi="Times New Roman" w:cs="Times New Roman" w:hint="eastAsia"/>
+                <w:sz w:val="40"/>
+                <w:szCs w:val="48"/>
+              </w:rPr>
+              <w:t>zutse.</w:t>
+            </w:r>
+            <w:r>
+              <w:rPr>
+                <w:rFonts w:ascii="Times New Roman" w:hAnsi="Times New Roman" w:cs="Times New Roman"/>
+                <w:sz w:val="40"/>
+                <w:szCs w:val="48"/>
+              </w:rPr>
+              <w:t>yang@gmail.com</w:t>
+            </w:r>
+          </w:p>
+        </w:tc>
+      </w:tr>
+      <w:tr>
+        <w:trPr>
+          <w:jc w:val="center"/>
+        </w:trPr>
+        <w:tc>
+          <w:tcPr>
+            <w:tcW w:w="1696" w:type="dxa"/>
+          </w:tcPr>
+          <w:p>
+            <w:pPr>
+              <w:jc w:val="center"/>
+              <w:rPr>
+                <w:rFonts w:ascii="Times New Roman" w:hAnsi="Times New Roman" w:cs="Times New Roman"/>
+                <w:sz w:val="40"/>
+                <w:szCs w:val="48"/>
+              </w:rPr>
+            </w:pPr>
+            <w:r>
+              <w:rPr>
+                <w:rFonts w:ascii="Times New Roman" w:hAnsi="Times New Roman" w:cs="Times New Roman" w:hint="eastAsia"/>
+                <w:sz w:val="40"/>
+                <w:szCs w:val="48"/>
+              </w:rPr>
+              <w:t>吳彥銘</w:t>
+            </w:r>
+          </w:p>
+        </w:tc>
+        <w:tc>
+          <w:tcPr>
+            <w:tcW w:w="1912" w:type="dxa"/>
+          </w:tcPr>
+          <w:p>
+            <w:pPr>
+              <w:jc w:val="center"/>
+              <w:rPr>
+                <w:rFonts w:ascii="Times New Roman" w:hAnsi="Times New Roman" w:cs="Times New Roman"/>
+                <w:sz w:val="40"/>
+                <w:szCs w:val="48"/>
+              </w:rPr>
+            </w:pPr>
+            <w:r>
+              <w:rPr>
+                <w:rFonts w:ascii="Times New Roman" w:hAnsi="Times New Roman" w:cs="Times New Roman" w:hint="eastAsia"/>
+                <w:sz w:val="40"/>
+                <w:szCs w:val="48"/>
+              </w:rPr>
+              <w:t>106598060</w:t>
+            </w:r>
+          </w:p>
+        </w:tc>
+        <w:tc>
+          <w:tcPr>
+            <w:tcW w:w="4688" w:type="dxa"/>
+          </w:tcPr>
+          <w:p>
+            <w:pPr>
+              <w:jc w:val="center"/>
+              <w:rPr>
+                <w:rFonts w:ascii="Times New Roman" w:hAnsi="Times New Roman" w:cs="Times New Roman"/>
+                <w:sz w:val="40"/>
+                <w:szCs w:val="48"/>
+              </w:rPr>
+            </w:pPr>
+            <w:r>
+              <w:rPr>
+                <w:rFonts w:ascii="Times New Roman" w:hAnsi="Times New Roman" w:cs="Times New Roman" w:hint="eastAsia"/>
+                <w:sz w:val="40"/>
+                <w:szCs w:val="48"/>
+              </w:rPr>
+              <w:t>40143109wu@gmail.com</w:t>
+            </w:r>
+          </w:p>
+        </w:tc>
+      </w:tr>
+    </w:tbl>
+    <w:p>
+      <w:pPr>
+        <w:widowControl/>
+      </w:pPr>
+    </w:p>
+    <w:p>
+      <w:pPr>
+        <w:widowControl/>
+      </w:pPr>
+      <w:r>
+        <w:br w:type="page"/>
+      </w:r>
+    </w:p>
+    <w:p>
+      <w:pPr>
+        <w:widowControl/>
+      </w:pPr>
+      <w:r>
+        <w:lastRenderedPageBreak/>
+        <w:t>Change History</w:t>
+      </w:r>
+    </w:p>
+    <w:p>
+      <w:pPr>
+        <w:widowControl/>
+      </w:pPr>
+      <w:r>
+        <w:t xml:space="preserve">Problem Statement </w:t>
+      </w:r>
+    </w:p>
+    <w:p>
+      <w:pPr>
+        <w:spacing w:line="259" w:lineRule="auto"/>
+        <w:ind w:left="238" w:firstLineChars="200" w:firstLine="480"/>
+      </w:pPr>
+      <w:r>
+        <w:rPr>
+          <w:rFonts w:hint="eastAsia"/>
+        </w:rPr>
+        <w:t>在求學過程中，我們往往不知道該如何有效運用時間，而最根本的原因就是不知道把時間花在哪裡，而渾渾噩噩的過著日復一日的生活。因此我們需要有一個軟體能夠幫我們紀錄除了上課時間之外還做了哪些事情，並最後可以用簡單的圖表來呈現讓使用者可以知道時間都花在甚麼事情上，進一步去調整每件事情時間的分配。</w:t>
+      </w:r>
+    </w:p>
+    <w:p>
+      <w:pPr>
+        <w:spacing w:line="259" w:lineRule="auto"/>
+        <w:ind w:left="238" w:firstLineChars="200" w:firstLine="480"/>
+      </w:pPr>
+      <w:r>
+        <w:rPr>
+          <w:rFonts w:hint="eastAsia"/>
+        </w:rPr>
+        <w:t>對於北科學生們來說，可以藉由此軟體記錄下自己做的事情及時間。如果你想知道每段時間做了</w:t>
       </w:r>
       <w:proofErr w:type="gramStart"/>
       <w:r>
         <w:rPr>
-          <w:lang w:eastAsia="zh-TW"/>
-        </w:rPr>
-        <w:t>format :</w:t>
+          <w:rFonts w:hint="eastAsia"/>
+        </w:rPr>
+        <w:t>甚麼，</w:t>
       </w:r>
       <w:proofErr w:type="gramEnd"/>
-    </w:p>
-    <w:p>
-      <w:pPr>
-        <w:pStyle w:val="Standard"/>
-      </w:pPr>
-      <w:r>
-        <w:rPr>
-          <w:lang w:eastAsia="zh-TW"/>
-        </w:rPr>
-        <w:t>Main Success Scenario:</w:t>
-      </w:r>
-    </w:p>
-    <w:p>
-      <w:pPr>
-        <w:pStyle w:val="Standard"/>
-        <w:rPr>
-          <w:lang w:eastAsia="zh-TW"/>
-        </w:rPr>
-      </w:pPr>
-      <w:r>
-        <w:rPr>
-          <w:rFonts w:hint="eastAsia"/>
-          <w:lang w:eastAsia="zh-TW"/>
-        </w:rPr>
-        <w:t>使用者是</w:t>
-      </w:r>
-      <w:r>
-        <w:rPr>
-          <w:lang w:eastAsia="zh-TW"/>
-        </w:rPr>
-        <w:t>NTUT</w:t>
-      </w:r>
-      <w:r>
-        <w:rPr>
-          <w:rFonts w:hint="eastAsia"/>
-          <w:lang w:eastAsia="zh-TW"/>
-        </w:rPr>
-        <w:t>的學生，並且要觀看當學期的課表。他會在他的電腦上打開</w:t>
-      </w:r>
-      <w:proofErr w:type="spellStart"/>
-      <w:r>
-        <w:rPr>
-          <w:lang w:eastAsia="zh-TW"/>
-        </w:rPr>
-        <w:t>timelog</w:t>
-      </w:r>
-      <w:proofErr w:type="spellEnd"/>
-      <w:r>
-        <w:rPr>
-          <w:rFonts w:hint="eastAsia"/>
-          <w:lang w:eastAsia="zh-TW"/>
-        </w:rPr>
-        <w:t>軟體，軟體會偵測到時間後就會顯示出日曆，這時候選擇觀看課表的話，畫面上的日曆就會改為顯示你的課表。</w:t>
-      </w:r>
-    </w:p>
-    <w:p>
-      <w:pPr>
-        <w:pStyle w:val="Standard"/>
-        <w:rPr>
-          <w:lang w:eastAsia="zh-TW"/>
-        </w:rPr>
-      </w:pPr>
-    </w:p>
-    <w:p>
-      <w:pPr>
-        <w:pStyle w:val="Standard"/>
-        <w:rPr>
-          <w:lang w:eastAsia="zh-TW"/>
-        </w:rPr>
-      </w:pPr>
-    </w:p>
-    <w:p>
-      <w:pPr>
-        <w:pStyle w:val="Standard"/>
-        <w:rPr>
-          <w:lang w:eastAsia="zh-TW"/>
-        </w:rPr>
-      </w:pPr>
-      <w:r>
-        <w:rPr>
-          <w:lang w:eastAsia="zh-TW"/>
-        </w:rPr>
-        <w:t>Alternate Scenarios:</w:t>
-      </w:r>
-    </w:p>
-    <w:p>
-      <w:pPr>
-        <w:pStyle w:val="Standard"/>
-        <w:rPr>
-          <w:lang w:eastAsia="zh-TW"/>
-        </w:rPr>
-      </w:pPr>
-    </w:p>
-    <w:p>
-      <w:pPr>
-        <w:pStyle w:val="Standard"/>
-        <w:rPr>
-          <w:lang w:eastAsia="zh-TW"/>
-        </w:rPr>
-      </w:pPr>
-      <w:r>
-        <w:rPr>
-          <w:rFonts w:hint="eastAsia"/>
-          <w:lang w:eastAsia="zh-TW"/>
-        </w:rPr>
-        <w:t>如果使用者不是</w:t>
-      </w:r>
-      <w:r>
-        <w:rPr>
-          <w:lang w:eastAsia="zh-TW"/>
-        </w:rPr>
-        <w:t>NTUT</w:t>
-      </w:r>
-      <w:r>
-        <w:rPr>
-          <w:rFonts w:hint="eastAsia"/>
-          <w:lang w:eastAsia="zh-TW"/>
-        </w:rPr>
-        <w:t>的學生，且匯入的課表要是與</w:t>
-      </w:r>
-      <w:r>
-        <w:rPr>
-          <w:lang w:eastAsia="zh-TW"/>
-        </w:rPr>
-        <w:t>NTUT</w:t>
-      </w:r>
-      <w:r>
-        <w:rPr>
-          <w:rFonts w:hint="eastAsia"/>
-          <w:lang w:eastAsia="zh-TW"/>
-        </w:rPr>
-        <w:t>課表格式不同，則會顯示出匯入失敗</w:t>
-      </w:r>
-    </w:p>
-    <w:p>
-      <w:pPr>
-        <w:pStyle w:val="Standard"/>
-        <w:rPr>
-          <w:lang w:eastAsia="zh-TW"/>
-        </w:rPr>
-      </w:pPr>
-    </w:p>
-    <w:p>
-      <w:pPr>
-        <w:pStyle w:val="Standard"/>
-        <w:rPr>
-          <w:lang w:eastAsia="zh-TW"/>
-        </w:rPr>
-      </w:pPr>
-      <w:r>
-        <w:rPr>
-          <w:rFonts w:hint="eastAsia"/>
-          <w:lang w:eastAsia="zh-TW"/>
-        </w:rPr>
-        <w:t>如果使用者尚未匯入課表，則課表的表格只會是初始的課程表框架。</w:t>
-      </w:r>
-    </w:p>
-    <w:p>
-      <w:pPr>
-        <w:pStyle w:val="Standard"/>
-        <w:rPr>
-          <w:lang w:eastAsia="zh-TW"/>
-        </w:rPr>
-      </w:pPr>
-    </w:p>
-    <w:p>
-      <w:pPr>
-        <w:pStyle w:val="Standard"/>
-        <w:rPr>
-          <w:lang w:eastAsia="zh-TW"/>
-        </w:rPr>
-      </w:pPr>
-      <w:r>
-        <w:rPr>
-          <w:rFonts w:hint="eastAsia"/>
-          <w:lang w:eastAsia="zh-TW"/>
-        </w:rPr>
-        <w:t>如果偵測到錯誤的時間，則課表依舊會進行顯示</w:t>
-      </w:r>
-    </w:p>
-    <w:p>
-      <w:pPr>
-        <w:pStyle w:val="Standard"/>
-        <w:rPr>
-          <w:lang w:eastAsia="zh-TW"/>
-        </w:rPr>
-      </w:pPr>
-    </w:p>
-    <w:p>
-      <w:pPr>
-        <w:pStyle w:val="Standard"/>
-        <w:rPr>
-          <w:lang w:eastAsia="zh-TW"/>
-        </w:rPr>
-      </w:pPr>
-    </w:p>
-    <w:p>
-      <w:pPr>
-        <w:pStyle w:val="Standard"/>
-        <w:rPr>
-          <w:lang w:eastAsia="zh-TW"/>
-        </w:rPr>
-      </w:pPr>
-      <w:r>
-        <w:rPr>
-          <w:rFonts w:hint="eastAsia"/>
-          <w:lang w:eastAsia="zh-TW"/>
-        </w:rPr>
-        <w:t>使用者可以增添項目標籤</w:t>
-      </w:r>
-    </w:p>
-    <w:p>
-      <w:pPr>
-        <w:pStyle w:val="Standard"/>
-      </w:pPr>
-      <w:r>
-        <w:rPr>
-          <w:lang w:eastAsia="zh-TW"/>
-        </w:rPr>
-        <w:t>Main Success Scenario:</w:t>
-      </w:r>
-    </w:p>
-    <w:p>
-      <w:pPr>
-        <w:pStyle w:val="Standard"/>
-        <w:rPr>
-          <w:lang w:eastAsia="zh-TW"/>
-        </w:rPr>
-      </w:pPr>
-      <w:r>
-        <w:rPr>
-          <w:rFonts w:hint="eastAsia"/>
-          <w:lang w:eastAsia="zh-TW"/>
-        </w:rPr>
-        <w:t>使用者一開始會有預設的項目標籤清單，可以拿項目標籤清單內的項目來做為你的</w:t>
-      </w:r>
-      <w:proofErr w:type="spellStart"/>
-      <w:r>
-        <w:rPr>
-          <w:lang w:eastAsia="zh-TW"/>
-        </w:rPr>
-        <w:t>timelog</w:t>
-      </w:r>
-      <w:proofErr w:type="spellEnd"/>
-      <w:r>
-        <w:rPr>
-          <w:rFonts w:hint="eastAsia"/>
-          <w:lang w:eastAsia="zh-TW"/>
-        </w:rPr>
-        <w:t>紀錄與報表顯示。根據使用者自身的需求來增添新項目到項目標籤清單，這樣就可以使用這新的項目來做</w:t>
-      </w:r>
-      <w:proofErr w:type="spellStart"/>
-      <w:r>
-        <w:rPr>
-          <w:lang w:eastAsia="zh-TW"/>
-        </w:rPr>
-        <w:t>timelog</w:t>
-      </w:r>
-      <w:proofErr w:type="spellEnd"/>
-      <w:r>
-        <w:rPr>
-          <w:rFonts w:hint="eastAsia"/>
-          <w:lang w:eastAsia="zh-TW"/>
-        </w:rPr>
-        <w:t>，並且報表顯示的項目也會與項目標籤清單進行同步。</w:t>
-      </w:r>
-    </w:p>
-    <w:p>
-      <w:pPr>
-        <w:pStyle w:val="Standard"/>
-        <w:rPr>
-          <w:lang w:eastAsia="zh-TW"/>
-        </w:rPr>
-      </w:pPr>
-    </w:p>
-    <w:p>
-      <w:pPr>
-        <w:pStyle w:val="Standard"/>
-        <w:rPr>
-          <w:lang w:eastAsia="zh-TW"/>
-        </w:rPr>
-      </w:pPr>
-      <w:r>
-        <w:rPr>
-          <w:lang w:eastAsia="zh-TW"/>
-        </w:rPr>
-        <w:t>Alternate Scenarios:</w:t>
-      </w:r>
-    </w:p>
-    <w:p>
-      <w:pPr>
-        <w:pStyle w:val="Standard"/>
-        <w:rPr>
-          <w:lang w:eastAsia="zh-TW"/>
-        </w:rPr>
-      </w:pPr>
-    </w:p>
-    <w:p>
-      <w:pPr>
-        <w:pStyle w:val="Standard"/>
-        <w:rPr>
-          <w:lang w:eastAsia="zh-TW"/>
-        </w:rPr>
-      </w:pPr>
-      <w:r>
-        <w:rPr>
-          <w:rFonts w:hint="eastAsia"/>
-          <w:lang w:eastAsia="zh-TW"/>
-        </w:rPr>
-        <w:t>如果使用者增添項目時，沒有按下儲存，則剛剛輸入的項目也就不會新增到項目標籤清單。</w:t>
-      </w:r>
-    </w:p>
-    <w:p>
-      <w:pPr>
-        <w:pStyle w:val="Standard"/>
-        <w:rPr>
-          <w:lang w:eastAsia="zh-TW"/>
-        </w:rPr>
-      </w:pPr>
-    </w:p>
-    <w:p>
-      <w:pPr>
-        <w:pStyle w:val="Standard"/>
-        <w:rPr>
-          <w:lang w:eastAsia="zh-TW"/>
-        </w:rPr>
-      </w:pPr>
-      <w:r>
-        <w:rPr>
-          <w:rFonts w:hint="eastAsia"/>
-          <w:lang w:eastAsia="zh-TW"/>
-        </w:rPr>
-        <w:t>如果學生</w:t>
+      <w:r>
+        <w:rPr>
+          <w:rFonts w:hint="eastAsia"/>
+        </w:rPr>
+        <w:t>花了多少時間，只要設定時間範圍，即可產生相對應的圖表。</w:t>
+      </w:r>
+    </w:p>
+    <w:p>
+      <w:pPr>
+        <w:spacing w:line="259" w:lineRule="auto"/>
+        <w:ind w:leftChars="100" w:left="240"/>
+      </w:pPr>
+      <w:r>
+        <w:rPr>
+          <w:rFonts w:hint="eastAsia"/>
+        </w:rPr>
+        <w:t>圖表顯示出這段時間內每項事情及其所花費的時數，藉此思考事情規劃到底是不是有效率的。</w:t>
+      </w:r>
+    </w:p>
+    <w:p>
+      <w:pPr>
+        <w:widowControl/>
+      </w:pPr>
+    </w:p>
+    <w:p>
+      <w:pPr>
+        <w:widowControl/>
+      </w:pPr>
+      <w:r>
+        <w:rPr>
+          <w:color w:val="FF0000"/>
+        </w:rPr>
+        <w:t xml:space="preserve">2.3 </w:t>
+      </w:r>
+      <w:r>
+        <w:rPr>
+          <w:color w:val="FF0000"/>
+        </w:rPr>
+        <w:t>Please explain how the systems works using the system context diagram.</w:t>
+      </w:r>
+    </w:p>
+    <w:p>
+      <w:pPr>
+        <w:widowControl/>
+      </w:pPr>
+      <w:r>
+        <w:t xml:space="preserve">2.4 Please specify only the new system features that you will develop in this project. </w:t>
+      </w:r>
+    </w:p>
+    <w:p>
+      <w:pPr>
+        <w:widowControl/>
+        <w:ind w:left="480"/>
+      </w:pPr>
+      <w:r>
+        <w:rPr>
+          <w:rFonts w:hint="eastAsia"/>
+        </w:rPr>
+        <w:t>2.4.1.</w:t>
+      </w:r>
+      <w:r>
+        <w:rPr>
+          <w:rFonts w:hint="eastAsia"/>
+        </w:rPr>
+        <w:t>紀錄事件</w:t>
+      </w:r>
+      <w:r>
+        <w:br/>
+      </w:r>
+      <w:r>
+        <w:rPr>
+          <w:rFonts w:hint="eastAsia"/>
+        </w:rPr>
+        <w:t>2.4.2</w:t>
+      </w:r>
+      <w:r>
+        <w:rPr>
+          <w:rFonts w:hint="eastAsia"/>
+        </w:rPr>
+        <w:t>.</w:t>
+      </w:r>
+      <w:r>
+        <w:rPr>
+          <w:rFonts w:hint="eastAsia"/>
+        </w:rPr>
+        <w:t>產生報表</w:t>
+      </w:r>
+      <w:r>
+        <w:br/>
+      </w:r>
+      <w:r>
+        <w:rPr>
+          <w:rFonts w:hint="eastAsia"/>
+        </w:rPr>
+        <w:t>2.4.3.</w:t>
+      </w:r>
+      <w:r>
+        <w:rPr>
+          <w:rFonts w:hint="eastAsia"/>
+        </w:rPr>
+        <w:t>輸出</w:t>
+      </w:r>
+      <w:r>
+        <w:rPr>
+          <w:rFonts w:hint="eastAsia"/>
+        </w:rPr>
+        <w:t>csv.</w:t>
       </w:r>
       <w:proofErr w:type="gramStart"/>
       <w:r>
         <w:rPr>
           <w:rFonts w:hint="eastAsia"/>
-          <w:lang w:eastAsia="zh-TW"/>
-        </w:rPr>
-        <w:t>添增項的</w:t>
+        </w:rPr>
+        <w:t>html</w:t>
       </w:r>
       <w:proofErr w:type="gramEnd"/>
-      <w:r>
-        <w:rPr>
-          <w:rFonts w:hint="eastAsia"/>
-          <w:lang w:eastAsia="zh-TW"/>
-        </w:rPr>
-        <w:t>目標</w:t>
-      </w:r>
-      <w:proofErr w:type="gramStart"/>
-      <w:r>
-        <w:rPr>
-          <w:rFonts w:hint="eastAsia"/>
-          <w:lang w:eastAsia="zh-TW"/>
-        </w:rPr>
-        <w:t>籤</w:t>
-      </w:r>
-      <w:proofErr w:type="gramEnd"/>
-      <w:r>
-        <w:rPr>
-          <w:rFonts w:hint="eastAsia"/>
-          <w:lang w:eastAsia="zh-TW"/>
-        </w:rPr>
-        <w:t>名字與項目標籤清單內的其中一個項目標籤名字一樣時，項目標籤</w:t>
-      </w:r>
-    </w:p>
-    <w:p>
-      <w:pPr>
-        <w:pStyle w:val="Standard"/>
-        <w:rPr>
-          <w:lang w:eastAsia="zh-TW"/>
-        </w:rPr>
-      </w:pPr>
-      <w:r>
-        <w:rPr>
-          <w:rFonts w:hint="eastAsia"/>
-          <w:lang w:eastAsia="zh-TW"/>
-        </w:rPr>
-        <w:t>會因為名稱重複不給予添增。</w:t>
+    </w:p>
+    <w:p>
+      <w:pPr>
+        <w:widowControl/>
+        <w:ind w:left="480"/>
+        <w:rPr>
+          <w:rFonts w:hint="eastAsia"/>
+        </w:rPr>
+      </w:pPr>
+      <w:r>
+        <w:t>2.4.4</w:t>
+      </w:r>
+      <w:r>
+        <w:rPr>
+          <w:rFonts w:hint="eastAsia"/>
+        </w:rPr>
+        <w:t>搜尋事件</w:t>
+      </w:r>
+      <w:r>
+        <w:br/>
+      </w:r>
+      <w:r>
+        <w:rPr>
+          <w:rFonts w:hint="eastAsia"/>
+        </w:rPr>
+        <w:t>2.4.5</w:t>
+      </w:r>
+      <w:r>
+        <w:rPr>
+          <w:rFonts w:hint="eastAsia"/>
+        </w:rPr>
+        <w:t>結合課表</w:t>
+      </w:r>
+      <w:r>
+        <w:br/>
+      </w:r>
+    </w:p>
+    <w:p>
+      <w:pPr>
+        <w:widowControl/>
+        <w:rPr>
+          <w:color w:val="FF0000"/>
+        </w:rPr>
+      </w:pPr>
+      <w:r>
+        <w:rPr>
+          <w:color w:val="FF0000"/>
+        </w:rPr>
+        <w:t xml:space="preserve">2.5 Use Case Diagram </w:t>
+      </w:r>
+    </w:p>
+    <w:p>
+      <w:pPr>
+        <w:widowControl/>
+      </w:pPr>
+      <w:r>
+        <w:t xml:space="preserve">2.6 </w:t>
+      </w:r>
+      <w:r>
+        <w:t xml:space="preserve">Use Cases </w:t>
       </w:r>
     </w:p>
     <w:tbl>
@@ -502,8 +785,13 @@
           </w:tcPr>
           <w:p>
             <w:r>
-              <w:lastRenderedPageBreak/>
-              <w:t>Use Case Section</w:t>
+              <w:t xml:space="preserve">Use Case </w:t>
+            </w:r>
+            <w:r>
+              <w:rPr>
+                <w:rFonts w:hint="eastAsia"/>
+              </w:rPr>
+              <w:t>ID</w:t>
             </w:r>
           </w:p>
         </w:tc>
@@ -763,6 +1051,681 @@
         </w:tc>
       </w:tr>
     </w:tbl>
+    <w:p>
+      <w:pPr>
+        <w:widowControl/>
+        <w:rPr>
+          <w:rFonts w:hint="eastAsia"/>
+        </w:rPr>
+      </w:pPr>
+      <w:r>
+        <w:lastRenderedPageBreak/>
+        <w:br/>
+      </w:r>
+      <w:r>
+        <w:br/>
+      </w:r>
+    </w:p>
+    <w:p>
+      <w:pPr>
+        <w:widowControl/>
+        <w:rPr>
+          <w:color w:val="FF0000"/>
+        </w:rPr>
+      </w:pPr>
+      <w:r>
+        <w:rPr>
+          <w:color w:val="FF0000"/>
+        </w:rPr>
+        <w:t xml:space="preserve">2.7 </w:t>
+      </w:r>
+      <w:r>
+        <w:rPr>
+          <w:color w:val="FF0000"/>
+        </w:rPr>
+        <w:t xml:space="preserve">Non-functional Requirements and Constraints [Larman04, Ch7.4] </w:t>
+      </w:r>
+    </w:p>
+    <w:p>
+      <w:pPr>
+        <w:widowControl/>
+        <w:rPr>
+          <w:color w:val="FF0000"/>
+        </w:rPr>
+      </w:pPr>
+    </w:p>
+    <w:p>
+      <w:pPr>
+        <w:widowControl/>
+        <w:rPr>
+          <w:color w:val="FF0000"/>
+        </w:rPr>
+      </w:pPr>
+      <w:r>
+        <w:rPr>
+          <w:color w:val="FF0000"/>
+        </w:rPr>
+        <w:t xml:space="preserve">2.8 Glossary [Larman04, Ch7.9] </w:t>
+      </w:r>
+    </w:p>
+    <w:p>
+      <w:pPr>
+        <w:widowControl/>
+        <w:rPr>
+          <w:rFonts w:ascii="Times New Roman" w:hAnsi="Times New Roman" w:cs="Tahoma" w:hint="eastAsia"/>
+          <w:kern w:val="3"/>
+          <w:szCs w:val="24"/>
+          <w:lang w:bidi="en-US"/>
+        </w:rPr>
+      </w:pPr>
+      <w:r>
+        <w:t>2.9 Software Environments (The original item of development language in homework 1</w:t>
+      </w:r>
+      <w:proofErr w:type="gramStart"/>
+      <w:r>
+        <w:t>)</w:t>
+      </w:r>
+      <w:proofErr w:type="gramEnd"/>
+      <w:r>
+        <w:br/>
+      </w:r>
+      <w:proofErr w:type="spellStart"/>
+      <w:r>
+        <w:rPr>
+          <w:rFonts w:ascii="Times New Roman" w:hAnsi="Times New Roman" w:cs="Tahoma"/>
+          <w:kern w:val="3"/>
+          <w:szCs w:val="24"/>
+          <w:lang w:bidi="en-US"/>
+        </w:rPr>
+        <w:t>javascript</w:t>
+      </w:r>
+      <w:bookmarkStart w:id="0" w:name="_GoBack"/>
+      <w:bookmarkEnd w:id="0"/>
+      <w:proofErr w:type="spellEnd"/>
+    </w:p>
+    <w:p>
+      <w:pPr>
+        <w:widowControl/>
+      </w:pPr>
+    </w:p>
+    <w:p>
+      <w:pPr>
+        <w:pStyle w:val="a4"/>
+        <w:ind w:leftChars="0"/>
+        <w:rPr>
+          <w:rFonts w:ascii="Times New Roman" w:hAnsi="Times New Roman" w:cs="Times New Roman"/>
+          <w:sz w:val="40"/>
+          <w:szCs w:val="48"/>
+        </w:rPr>
+      </w:pPr>
+      <w:r>
+        <w:rPr>
+          <w:rFonts w:ascii="Times New Roman" w:hAnsi="Times New Roman" w:cs="Times New Roman"/>
+          <w:sz w:val="40"/>
+          <w:szCs w:val="48"/>
+        </w:rPr>
+        <w:t>Measurement</w:t>
+      </w:r>
+      <w:r>
+        <w:rPr>
+          <w:rFonts w:ascii="Times New Roman" w:hAnsi="Times New Roman" w:cs="Times New Roman" w:hint="eastAsia"/>
+          <w:sz w:val="40"/>
+          <w:szCs w:val="48"/>
+        </w:rPr>
+        <w:t>:</w:t>
+      </w:r>
+    </w:p>
+    <w:p>
+      <w:pPr>
+        <w:pStyle w:val="a4"/>
+        <w:numPr>
+          <w:ilvl w:val="1"/>
+          <w:numId w:val="1"/>
+        </w:numPr>
+        <w:ind w:leftChars="0"/>
+        <w:rPr>
+          <w:rFonts w:ascii="Times New Roman" w:hAnsi="Times New Roman" w:cs="Times New Roman"/>
+          <w:sz w:val="40"/>
+          <w:szCs w:val="48"/>
+        </w:rPr>
+      </w:pPr>
+      <w:r>
+        <w:rPr>
+          <w:rFonts w:ascii="Times New Roman" w:hAnsi="Times New Roman" w:cs="Times New Roman"/>
+          <w:sz w:val="40"/>
+          <w:szCs w:val="48"/>
+        </w:rPr>
+        <w:t>2018/03/19 16:30~18:15  19:45~18:20</w:t>
+      </w:r>
+    </w:p>
+    <w:p>
+      <w:pPr>
+        <w:widowControl/>
+        <w:rPr>
+          <w:rFonts w:ascii="Times New Roman" w:hAnsi="Times New Roman" w:cs="Tahoma"/>
+          <w:kern w:val="3"/>
+          <w:szCs w:val="24"/>
+          <w:lang w:bidi="en-US"/>
+        </w:rPr>
+      </w:pPr>
+      <w:r>
+        <w:rPr>
+          <w:rFonts w:ascii="Times New Roman" w:hAnsi="Times New Roman" w:cs="Tahoma"/>
+          <w:kern w:val="3"/>
+          <w:szCs w:val="24"/>
+          <w:lang w:bidi="en-US"/>
+        </w:rPr>
+        <w:br w:type="page"/>
+      </w:r>
+    </w:p>
+    <w:p>
+      <w:pPr>
+        <w:widowControl/>
+        <w:rPr>
+          <w:rFonts w:ascii="Times New Roman" w:hAnsi="Times New Roman" w:cs="Tahoma"/>
+          <w:kern w:val="3"/>
+          <w:szCs w:val="24"/>
+          <w:lang w:bidi="en-US"/>
+        </w:rPr>
+      </w:pPr>
+    </w:p>
+    <w:p>
+      <w:pPr>
+        <w:pStyle w:val="Standard"/>
+        <w:rPr>
+          <w:lang w:eastAsia="zh-TW"/>
+        </w:rPr>
+      </w:pPr>
+      <w:r>
+        <w:rPr>
+          <w:lang w:eastAsia="zh-TW"/>
+        </w:rPr>
+        <w:br/>
+      </w:r>
+      <w:r>
+        <w:rPr>
+          <w:rFonts w:hint="eastAsia"/>
+          <w:lang w:eastAsia="zh-TW"/>
+        </w:rPr>
+        <w:t>使用者觀看當學期課表</w:t>
+      </w:r>
+    </w:p>
+    <w:p>
+      <w:pPr>
+        <w:pStyle w:val="Standard"/>
+        <w:rPr>
+          <w:lang w:eastAsia="zh-TW"/>
+        </w:rPr>
+      </w:pPr>
+      <w:r>
+        <w:rPr>
+          <w:lang w:eastAsia="zh-TW"/>
+        </w:rPr>
+        <w:t>brief case:</w:t>
+      </w:r>
+    </w:p>
+    <w:p>
+      <w:pPr>
+        <w:pStyle w:val="Standard"/>
+        <w:rPr>
+          <w:lang w:eastAsia="zh-TW"/>
+        </w:rPr>
+      </w:pPr>
+      <w:r>
+        <w:rPr>
+          <w:rFonts w:hint="eastAsia"/>
+          <w:lang w:eastAsia="zh-TW"/>
+        </w:rPr>
+        <w:t>使用者是</w:t>
+      </w:r>
+      <w:r>
+        <w:rPr>
+          <w:lang w:eastAsia="zh-TW"/>
+        </w:rPr>
+        <w:t>NTUT</w:t>
+      </w:r>
+      <w:r>
+        <w:rPr>
+          <w:rFonts w:hint="eastAsia"/>
+          <w:lang w:eastAsia="zh-TW"/>
+        </w:rPr>
+        <w:t>的學生，並且要觀看當學期的課表。首先會打開</w:t>
+      </w:r>
+      <w:proofErr w:type="spellStart"/>
+      <w:r>
+        <w:rPr>
+          <w:lang w:eastAsia="zh-TW"/>
+        </w:rPr>
+        <w:t>timelog</w:t>
+      </w:r>
+      <w:proofErr w:type="spellEnd"/>
+      <w:r>
+        <w:rPr>
+          <w:rFonts w:hint="eastAsia"/>
+          <w:lang w:eastAsia="zh-TW"/>
+        </w:rPr>
+        <w:t>軟體，軟體會偵測時間後就會顯示出日曆，選擇觀看課表，他畫面上就會顯示出你這學期的課表。</w:t>
+      </w:r>
+    </w:p>
+    <w:p>
+      <w:pPr>
+        <w:pStyle w:val="Standard"/>
+        <w:rPr>
+          <w:lang w:eastAsia="zh-TW"/>
+        </w:rPr>
+      </w:pPr>
+    </w:p>
+    <w:p>
+      <w:pPr>
+        <w:pStyle w:val="Standard"/>
+        <w:rPr>
+          <w:lang w:eastAsia="zh-TW"/>
+        </w:rPr>
+      </w:pPr>
+      <w:proofErr w:type="gramStart"/>
+      <w:r>
+        <w:rPr>
+          <w:lang w:eastAsia="zh-TW"/>
+        </w:rPr>
+        <w:t>casual</w:t>
+      </w:r>
+      <w:proofErr w:type="gramEnd"/>
+      <w:r>
+        <w:rPr>
+          <w:lang w:eastAsia="zh-TW"/>
+        </w:rPr>
+        <w:t xml:space="preserve"> format :</w:t>
+      </w:r>
+    </w:p>
+    <w:p>
+      <w:pPr>
+        <w:pStyle w:val="Standard"/>
+      </w:pPr>
+      <w:r>
+        <w:rPr>
+          <w:lang w:eastAsia="zh-TW"/>
+        </w:rPr>
+        <w:t>Main Success Scenario:</w:t>
+      </w:r>
+    </w:p>
+    <w:p>
+      <w:pPr>
+        <w:pStyle w:val="Standard"/>
+        <w:rPr>
+          <w:lang w:eastAsia="zh-TW"/>
+        </w:rPr>
+      </w:pPr>
+      <w:r>
+        <w:rPr>
+          <w:rFonts w:hint="eastAsia"/>
+          <w:lang w:eastAsia="zh-TW"/>
+        </w:rPr>
+        <w:t>使用者是</w:t>
+      </w:r>
+      <w:r>
+        <w:rPr>
+          <w:lang w:eastAsia="zh-TW"/>
+        </w:rPr>
+        <w:t>NTUT</w:t>
+      </w:r>
+      <w:r>
+        <w:rPr>
+          <w:rFonts w:hint="eastAsia"/>
+          <w:lang w:eastAsia="zh-TW"/>
+        </w:rPr>
+        <w:t>的學生，並且要觀看當學期的課表。他會在他的電腦上打開</w:t>
+      </w:r>
+      <w:proofErr w:type="spellStart"/>
+      <w:r>
+        <w:rPr>
+          <w:lang w:eastAsia="zh-TW"/>
+        </w:rPr>
+        <w:t>timelog</w:t>
+      </w:r>
+      <w:proofErr w:type="spellEnd"/>
+      <w:r>
+        <w:rPr>
+          <w:rFonts w:hint="eastAsia"/>
+          <w:lang w:eastAsia="zh-TW"/>
+        </w:rPr>
+        <w:t>軟體，軟體會偵測到時間後就會顯示出日曆，這時候選擇觀看課表的話，畫面上的日曆就會改為顯示你的課表。</w:t>
+      </w:r>
+    </w:p>
+    <w:p>
+      <w:pPr>
+        <w:pStyle w:val="Standard"/>
+        <w:rPr>
+          <w:lang w:eastAsia="zh-TW"/>
+        </w:rPr>
+      </w:pPr>
+    </w:p>
+    <w:p>
+      <w:pPr>
+        <w:pStyle w:val="Standard"/>
+        <w:rPr>
+          <w:lang w:eastAsia="zh-TW"/>
+        </w:rPr>
+      </w:pPr>
+    </w:p>
+    <w:p>
+      <w:pPr>
+        <w:pStyle w:val="Standard"/>
+        <w:rPr>
+          <w:lang w:eastAsia="zh-TW"/>
+        </w:rPr>
+      </w:pPr>
+      <w:r>
+        <w:rPr>
+          <w:lang w:eastAsia="zh-TW"/>
+        </w:rPr>
+        <w:t>Alternate Scenarios:</w:t>
+      </w:r>
+    </w:p>
+    <w:p>
+      <w:pPr>
+        <w:pStyle w:val="Standard"/>
+        <w:rPr>
+          <w:lang w:eastAsia="zh-TW"/>
+        </w:rPr>
+      </w:pPr>
+    </w:p>
+    <w:p>
+      <w:pPr>
+        <w:pStyle w:val="Standard"/>
+        <w:rPr>
+          <w:lang w:eastAsia="zh-TW"/>
+        </w:rPr>
+      </w:pPr>
+      <w:r>
+        <w:rPr>
+          <w:rFonts w:hint="eastAsia"/>
+          <w:lang w:eastAsia="zh-TW"/>
+        </w:rPr>
+        <w:t>如果使用者不是</w:t>
+      </w:r>
+      <w:r>
+        <w:rPr>
+          <w:lang w:eastAsia="zh-TW"/>
+        </w:rPr>
+        <w:t>NTUT</w:t>
+      </w:r>
+      <w:r>
+        <w:rPr>
+          <w:rFonts w:hint="eastAsia"/>
+          <w:lang w:eastAsia="zh-TW"/>
+        </w:rPr>
+        <w:t>的學生，且匯入的課表要是與</w:t>
+      </w:r>
+      <w:r>
+        <w:rPr>
+          <w:lang w:eastAsia="zh-TW"/>
+        </w:rPr>
+        <w:t>NTUT</w:t>
+      </w:r>
+      <w:r>
+        <w:rPr>
+          <w:rFonts w:hint="eastAsia"/>
+          <w:lang w:eastAsia="zh-TW"/>
+        </w:rPr>
+        <w:t>課表格式不同，則會顯示出匯入失敗</w:t>
+      </w:r>
+    </w:p>
+    <w:p>
+      <w:pPr>
+        <w:pStyle w:val="Standard"/>
+        <w:rPr>
+          <w:lang w:eastAsia="zh-TW"/>
+        </w:rPr>
+      </w:pPr>
+    </w:p>
+    <w:p>
+      <w:pPr>
+        <w:pStyle w:val="Standard"/>
+        <w:rPr>
+          <w:lang w:eastAsia="zh-TW"/>
+        </w:rPr>
+      </w:pPr>
+      <w:r>
+        <w:rPr>
+          <w:rFonts w:hint="eastAsia"/>
+          <w:lang w:eastAsia="zh-TW"/>
+        </w:rPr>
+        <w:t>如果使用者尚未匯入課表，則課表的表格只會是初始的課程表框架。</w:t>
+      </w:r>
+    </w:p>
+    <w:p>
+      <w:pPr>
+        <w:pStyle w:val="Standard"/>
+        <w:rPr>
+          <w:lang w:eastAsia="zh-TW"/>
+        </w:rPr>
+      </w:pPr>
+    </w:p>
+    <w:p>
+      <w:pPr>
+        <w:pStyle w:val="Standard"/>
+        <w:rPr>
+          <w:lang w:eastAsia="zh-TW"/>
+        </w:rPr>
+      </w:pPr>
+      <w:r>
+        <w:rPr>
+          <w:rFonts w:hint="eastAsia"/>
+          <w:lang w:eastAsia="zh-TW"/>
+        </w:rPr>
+        <w:t>如果偵測到錯誤的時間，則課表依舊會進行顯示</w:t>
+      </w:r>
+    </w:p>
+    <w:p>
+      <w:pPr>
+        <w:pStyle w:val="Standard"/>
+        <w:rPr>
+          <w:lang w:eastAsia="zh-TW"/>
+        </w:rPr>
+      </w:pPr>
+    </w:p>
+    <w:p>
+      <w:pPr>
+        <w:pStyle w:val="Standard"/>
+        <w:rPr>
+          <w:lang w:eastAsia="zh-TW"/>
+        </w:rPr>
+      </w:pPr>
+    </w:p>
+    <w:p>
+      <w:pPr>
+        <w:pStyle w:val="Standard"/>
+        <w:rPr>
+          <w:lang w:eastAsia="zh-TW"/>
+        </w:rPr>
+      </w:pPr>
+      <w:r>
+        <w:rPr>
+          <w:rFonts w:hint="eastAsia"/>
+          <w:lang w:eastAsia="zh-TW"/>
+        </w:rPr>
+        <w:t>使用者可以增添項目標籤</w:t>
+      </w:r>
+    </w:p>
+    <w:p>
+      <w:pPr>
+        <w:pStyle w:val="Standard"/>
+      </w:pPr>
+      <w:r>
+        <w:rPr>
+          <w:lang w:eastAsia="zh-TW"/>
+        </w:rPr>
+        <w:t>Main Success Scenario:</w:t>
+      </w:r>
+    </w:p>
+    <w:p>
+      <w:pPr>
+        <w:pStyle w:val="Standard"/>
+        <w:rPr>
+          <w:lang w:eastAsia="zh-TW"/>
+        </w:rPr>
+      </w:pPr>
+      <w:r>
+        <w:rPr>
+          <w:rFonts w:hint="eastAsia"/>
+          <w:lang w:eastAsia="zh-TW"/>
+        </w:rPr>
+        <w:t>使用者一開始會有預設的項目標籤清單，可以拿項目標籤清單內的項目來做為你的</w:t>
+      </w:r>
+      <w:proofErr w:type="spellStart"/>
+      <w:r>
+        <w:rPr>
+          <w:lang w:eastAsia="zh-TW"/>
+        </w:rPr>
+        <w:t>timelog</w:t>
+      </w:r>
+      <w:proofErr w:type="spellEnd"/>
+      <w:r>
+        <w:rPr>
+          <w:rFonts w:hint="eastAsia"/>
+          <w:lang w:eastAsia="zh-TW"/>
+        </w:rPr>
+        <w:t>紀錄與報表顯示。根據使用者自身的需求來增添新項目到項目標籤清單，這樣就可以使用這新的項目來做</w:t>
+      </w:r>
+      <w:proofErr w:type="spellStart"/>
+      <w:r>
+        <w:rPr>
+          <w:lang w:eastAsia="zh-TW"/>
+        </w:rPr>
+        <w:t>timelog</w:t>
+      </w:r>
+      <w:proofErr w:type="spellEnd"/>
+      <w:r>
+        <w:rPr>
+          <w:rFonts w:hint="eastAsia"/>
+          <w:lang w:eastAsia="zh-TW"/>
+        </w:rPr>
+        <w:t>，並且報表顯示的項目也會與項目標籤清單進行同步。</w:t>
+      </w:r>
+    </w:p>
+    <w:p>
+      <w:pPr>
+        <w:pStyle w:val="Standard"/>
+        <w:rPr>
+          <w:lang w:eastAsia="zh-TW"/>
+        </w:rPr>
+      </w:pPr>
+    </w:p>
+    <w:p>
+      <w:pPr>
+        <w:pStyle w:val="Standard"/>
+        <w:rPr>
+          <w:lang w:eastAsia="zh-TW"/>
+        </w:rPr>
+      </w:pPr>
+      <w:r>
+        <w:rPr>
+          <w:lang w:eastAsia="zh-TW"/>
+        </w:rPr>
+        <w:t>Alternate Scenarios:</w:t>
+      </w:r>
+    </w:p>
+    <w:p>
+      <w:pPr>
+        <w:pStyle w:val="Standard"/>
+        <w:rPr>
+          <w:lang w:eastAsia="zh-TW"/>
+        </w:rPr>
+      </w:pPr>
+    </w:p>
+    <w:p>
+      <w:pPr>
+        <w:pStyle w:val="Standard"/>
+        <w:rPr>
+          <w:lang w:eastAsia="zh-TW"/>
+        </w:rPr>
+      </w:pPr>
+      <w:r>
+        <w:rPr>
+          <w:rFonts w:hint="eastAsia"/>
+          <w:lang w:eastAsia="zh-TW"/>
+        </w:rPr>
+        <w:t>如果使用者增添項目時，沒有按下儲存，則剛剛輸入的項目也就不會新增到項目標籤清單。</w:t>
+      </w:r>
+    </w:p>
+    <w:p>
+      <w:pPr>
+        <w:pStyle w:val="Standard"/>
+        <w:rPr>
+          <w:lang w:eastAsia="zh-TW"/>
+        </w:rPr>
+      </w:pPr>
+    </w:p>
+    <w:p>
+      <w:pPr>
+        <w:pStyle w:val="Standard"/>
+        <w:rPr>
+          <w:lang w:eastAsia="zh-TW"/>
+        </w:rPr>
+      </w:pPr>
+      <w:r>
+        <w:rPr>
+          <w:rFonts w:hint="eastAsia"/>
+          <w:lang w:eastAsia="zh-TW"/>
+        </w:rPr>
+        <w:t>如果學生</w:t>
+      </w:r>
+      <w:proofErr w:type="gramStart"/>
+      <w:r>
+        <w:rPr>
+          <w:rFonts w:hint="eastAsia"/>
+          <w:lang w:eastAsia="zh-TW"/>
+        </w:rPr>
+        <w:t>添增項的</w:t>
+      </w:r>
+      <w:proofErr w:type="gramEnd"/>
+      <w:r>
+        <w:rPr>
+          <w:rFonts w:hint="eastAsia"/>
+          <w:lang w:eastAsia="zh-TW"/>
+        </w:rPr>
+        <w:t>目標</w:t>
+      </w:r>
+      <w:proofErr w:type="gramStart"/>
+      <w:r>
+        <w:rPr>
+          <w:rFonts w:hint="eastAsia"/>
+          <w:lang w:eastAsia="zh-TW"/>
+        </w:rPr>
+        <w:t>籤</w:t>
+      </w:r>
+      <w:proofErr w:type="gramEnd"/>
+      <w:r>
+        <w:rPr>
+          <w:rFonts w:hint="eastAsia"/>
+          <w:lang w:eastAsia="zh-TW"/>
+        </w:rPr>
+        <w:t>名字與項目標籤清單內的其中一個項目標籤名字一樣</w:t>
+      </w:r>
+      <w:r>
+        <w:rPr>
+          <w:rFonts w:hint="eastAsia"/>
+          <w:lang w:eastAsia="zh-TW"/>
+        </w:rPr>
+        <w:lastRenderedPageBreak/>
+        <w:t>時，項目標籤</w:t>
+      </w:r>
+    </w:p>
+    <w:p>
+      <w:pPr>
+        <w:pStyle w:val="Standard"/>
+        <w:rPr>
+          <w:lang w:eastAsia="zh-TW"/>
+        </w:rPr>
+      </w:pPr>
+      <w:r>
+        <w:rPr>
+          <w:rFonts w:hint="eastAsia"/>
+          <w:lang w:eastAsia="zh-TW"/>
+        </w:rPr>
+        <w:t>會因為名稱重複不給予添增。</w:t>
+      </w:r>
+    </w:p>
     <w:p/>
     <w:p/>
     <w:p/>
@@ -836,7 +1799,6 @@
             <w:pPr>
               <w:pStyle w:val="Standard"/>
               <w:rPr>
-                <w:rFonts w:hint="eastAsia"/>
                 <w:lang w:eastAsia="zh-TW"/>
               </w:rPr>
             </w:pPr>
@@ -983,7 +1945,6 @@
             <w:pPr>
               <w:pStyle w:val="Standard"/>
               <w:rPr>
-                <w:rFonts w:hint="eastAsia"/>
                 <w:lang w:eastAsia="zh-TW"/>
               </w:rPr>
             </w:pPr>
@@ -1116,7 +2077,6 @@
               <w:rPr>
                 <w:rFonts w:hint="eastAsia"/>
               </w:rPr>
-              <w:lastRenderedPageBreak/>
               <w:t>顯示報表</w:t>
             </w:r>
           </w:p>
@@ -1230,6 +2190,112 @@
             <w:tcW w:w="2765" w:type="dxa"/>
           </w:tcPr>
           <w:p>
+            <w:r>
+              <w:rPr>
+                <w:rFonts w:hint="eastAsia"/>
+              </w:rPr>
+              <w:t>搜尋項目</w:t>
+            </w:r>
+          </w:p>
+        </w:tc>
+        <w:tc>
+          <w:tcPr>
+            <w:tcW w:w="2765" w:type="dxa"/>
+          </w:tcPr>
+          <w:p>
+            <w:r>
+              <w:rPr>
+                <w:rFonts w:hint="eastAsia"/>
+              </w:rPr>
+              <w:t>使用者打開</w:t>
+            </w:r>
+            <w:proofErr w:type="spellStart"/>
+            <w:r>
+              <w:rPr>
+                <w:rFonts w:hint="eastAsia"/>
+              </w:rPr>
+              <w:t>timelog</w:t>
+            </w:r>
+            <w:proofErr w:type="spellEnd"/>
+            <w:r>
+              <w:rPr>
+                <w:rFonts w:hint="eastAsia"/>
+              </w:rPr>
+              <w:t>後，</w:t>
+            </w:r>
+            <w:r>
+              <w:rPr>
+                <w:rFonts w:hint="eastAsia"/>
+              </w:rPr>
+              <w:t>切換至搜尋頁面，輸入</w:t>
+            </w:r>
+            <w:r>
+              <w:rPr>
+                <w:rFonts w:hint="eastAsia"/>
+              </w:rPr>
+              <w:t>欲查詢項目</w:t>
+            </w:r>
+            <w:r>
+              <w:rPr>
+                <w:rFonts w:hint="eastAsia"/>
+              </w:rPr>
+              <w:t>之</w:t>
+            </w:r>
+            <w:r>
+              <w:rPr>
+                <w:rFonts w:hint="eastAsia"/>
+              </w:rPr>
+              <w:t>後，就會顯示一個歷史清單</w:t>
+            </w:r>
+            <w:r>
+              <w:rPr>
+                <w:rFonts w:hint="eastAsia"/>
+              </w:rPr>
+              <w:t>，</w:t>
+            </w:r>
+            <w:r>
+              <w:rPr>
+                <w:rFonts w:hint="eastAsia"/>
+              </w:rPr>
+              <w:t>清單內會把你的項目與紀</w:t>
+            </w:r>
+            <w:r>
+              <w:rPr>
+                <w:rFonts w:hint="eastAsia"/>
+              </w:rPr>
+              <w:lastRenderedPageBreak/>
+              <w:t>錄時間一一</w:t>
+            </w:r>
+            <w:r>
+              <w:rPr>
+                <w:rFonts w:hint="eastAsia"/>
+              </w:rPr>
+              <w:t>顯示。</w:t>
+            </w:r>
+          </w:p>
+        </w:tc>
+        <w:tc>
+          <w:tcPr>
+            <w:tcW w:w="2766" w:type="dxa"/>
+          </w:tcPr>
+          <w:p>
+            <w:r>
+              <w:rPr>
+                <w:rFonts w:hint="eastAsia"/>
+              </w:rPr>
+              <w:lastRenderedPageBreak/>
+              <w:t>無此資料</w:t>
+            </w:r>
+          </w:p>
+          <w:p>
+            <w:r>
+              <w:rPr>
+                <w:rFonts w:hint="eastAsia"/>
+              </w:rPr>
+              <w:t>特殊字元</w:t>
+            </w:r>
+          </w:p>
+          <w:p>
             <w:pPr>
               <w:rPr>
                 <w:rFonts w:hint="eastAsia"/>
@@ -1239,97 +2305,9 @@
               <w:rPr>
                 <w:rFonts w:hint="eastAsia"/>
               </w:rPr>
-              <w:t>搜尋項目紀錄時間</w:t>
-            </w:r>
-          </w:p>
-        </w:tc>
-        <w:tc>
-          <w:tcPr>
-            <w:tcW w:w="2765" w:type="dxa"/>
-          </w:tcPr>
-          <w:p>
-            <w:pPr>
-              <w:rPr>
-                <w:rFonts w:hint="eastAsia"/>
-              </w:rPr>
-            </w:pPr>
-            <w:r>
-              <w:rPr>
-                <w:rFonts w:hint="eastAsia"/>
-              </w:rPr>
-              <w:t>使用者打開</w:t>
-            </w:r>
-            <w:proofErr w:type="spellStart"/>
-            <w:r>
-              <w:rPr>
-                <w:rFonts w:hint="eastAsia"/>
-              </w:rPr>
-              <w:t>timelog</w:t>
-            </w:r>
-            <w:proofErr w:type="spellEnd"/>
-            <w:r>
-              <w:rPr>
-                <w:rFonts w:hint="eastAsia"/>
-              </w:rPr>
-              <w:t>後，</w:t>
-            </w:r>
-            <w:r>
-              <w:rPr>
-                <w:rFonts w:hint="eastAsia"/>
-              </w:rPr>
-              <w:t>切換至搜尋頁面，輸入</w:t>
-            </w:r>
-            <w:r>
-              <w:rPr>
-                <w:rFonts w:hint="eastAsia"/>
-              </w:rPr>
-              <w:t>欲查詢</w:t>
-            </w:r>
-            <w:r>
-              <w:rPr>
-                <w:rFonts w:hint="eastAsia"/>
-              </w:rPr>
-              <w:t>項目</w:t>
-            </w:r>
-            <w:bookmarkStart w:id="0" w:name="_GoBack"/>
-            <w:bookmarkEnd w:id="0"/>
-            <w:r>
-              <w:rPr>
-                <w:rFonts w:hint="eastAsia"/>
-              </w:rPr>
-              <w:t>之</w:t>
-            </w:r>
-            <w:r>
-              <w:rPr>
-                <w:rFonts w:hint="eastAsia"/>
-              </w:rPr>
-              <w:t>後，就會顯示一個歷史清單</w:t>
-            </w:r>
-            <w:r>
-              <w:rPr>
-                <w:rFonts w:hint="eastAsia"/>
-              </w:rPr>
-              <w:t>，</w:t>
-            </w:r>
-            <w:r>
-              <w:rPr>
-                <w:rFonts w:hint="eastAsia"/>
-              </w:rPr>
-              <w:t>清單內會把你的項目與紀錄時間一一</w:t>
-            </w:r>
-            <w:r>
-              <w:rPr>
-                <w:rFonts w:hint="eastAsia"/>
-              </w:rPr>
-              <w:t>顯示。</w:t>
-            </w:r>
-          </w:p>
-        </w:tc>
-        <w:tc>
-          <w:tcPr>
-            <w:tcW w:w="2766" w:type="dxa"/>
-          </w:tcPr>
-          <w:p/>
+              <w:t>空白</w:t>
+            </w:r>
+          </w:p>
         </w:tc>
       </w:tr>
       <w:tr>
@@ -1338,28 +2316,222 @@
             <w:tcW w:w="2765" w:type="dxa"/>
           </w:tcPr>
           <w:p>
+            <w:r>
+              <w:rPr>
+                <w:rFonts w:hint="eastAsia"/>
+              </w:rPr>
+              <w:lastRenderedPageBreak/>
+              <w:t>輸出</w:t>
+            </w:r>
+            <w:r>
+              <w:rPr>
+                <w:rFonts w:hint="eastAsia"/>
+              </w:rPr>
+              <w:t>HTML</w:t>
+            </w:r>
+          </w:p>
+        </w:tc>
+        <w:tc>
+          <w:tcPr>
+            <w:tcW w:w="2765" w:type="dxa"/>
+          </w:tcPr>
+          <w:p>
+            <w:r>
+              <w:rPr>
+                <w:rFonts w:hint="eastAsia"/>
+              </w:rPr>
+              <w:t>使用者打開</w:t>
+            </w:r>
+            <w:proofErr w:type="spellStart"/>
+            <w:r>
+              <w:rPr>
+                <w:rFonts w:hint="eastAsia"/>
+              </w:rPr>
+              <w:t>timelog</w:t>
+            </w:r>
+            <w:proofErr w:type="spellEnd"/>
+            <w:r>
+              <w:rPr>
+                <w:rFonts w:hint="eastAsia"/>
+              </w:rPr>
+              <w:t>後，切換成統計圖，選擇欲顯示的時間範圍，然後報表就會把每</w:t>
+            </w:r>
+            <w:proofErr w:type="gramStart"/>
+            <w:r>
+              <w:rPr>
+                <w:rFonts w:hint="eastAsia"/>
+              </w:rPr>
+              <w:t>個</w:t>
+            </w:r>
+            <w:proofErr w:type="gramEnd"/>
+            <w:r>
+              <w:rPr>
+                <w:rFonts w:hint="eastAsia"/>
+              </w:rPr>
+              <w:t>項目花費多少時間的資訊顯示以報表的方式呈現在畫面上</w:t>
+            </w:r>
+            <w:r>
+              <w:rPr>
+                <w:rFonts w:hint="eastAsia"/>
+              </w:rPr>
+              <w:t>後，可以以</w:t>
+            </w:r>
+            <w:r>
+              <w:rPr>
+                <w:rFonts w:hint="eastAsia"/>
+              </w:rPr>
+              <w:t>HTML</w:t>
+            </w:r>
+            <w:r>
+              <w:rPr>
+                <w:rFonts w:hint="eastAsia"/>
+              </w:rPr>
+              <w:t>的方式輸出。</w:t>
+            </w:r>
+          </w:p>
+        </w:tc>
+        <w:tc>
+          <w:tcPr>
+            <w:tcW w:w="2766" w:type="dxa"/>
+          </w:tcPr>
+          <w:p>
+            <w:r>
+              <w:rPr>
+                <w:rFonts w:hint="eastAsia"/>
+              </w:rPr>
+              <w:t>沒有選指定時間範圍就輸出</w:t>
+            </w:r>
+          </w:p>
+          <w:p>
             <w:pPr>
               <w:rPr>
                 <w:rFonts w:hint="eastAsia"/>
               </w:rPr>
             </w:pPr>
-          </w:p>
-        </w:tc>
+            <w:r>
+              <w:rPr>
+                <w:rFonts w:hint="eastAsia"/>
+              </w:rPr>
+              <w:t>已存在相同輸出日期範圍</w:t>
+            </w:r>
+          </w:p>
+        </w:tc>
+      </w:tr>
+      <w:tr>
         <w:tc>
           <w:tcPr>
             <w:tcW w:w="2765" w:type="dxa"/>
           </w:tcPr>
-          <w:p/>
+          <w:p>
+            <w:pPr>
+              <w:rPr>
+                <w:rFonts w:hint="eastAsia"/>
+              </w:rPr>
+            </w:pPr>
+            <w:r>
+              <w:rPr>
+                <w:rFonts w:hint="eastAsia"/>
+              </w:rPr>
+              <w:t>輸出</w:t>
+            </w:r>
+            <w:r>
+              <w:rPr>
+                <w:rFonts w:hint="eastAsia"/>
+              </w:rPr>
+              <w:t>CSV</w:t>
+            </w:r>
+          </w:p>
+        </w:tc>
+        <w:tc>
+          <w:tcPr>
+            <w:tcW w:w="2765" w:type="dxa"/>
+          </w:tcPr>
+          <w:p>
+            <w:r>
+              <w:rPr>
+                <w:rFonts w:hint="eastAsia"/>
+              </w:rPr>
+              <w:t>使用者打開</w:t>
+            </w:r>
+            <w:proofErr w:type="spellStart"/>
+            <w:r>
+              <w:rPr>
+                <w:rFonts w:hint="eastAsia"/>
+              </w:rPr>
+              <w:t>timelog</w:t>
+            </w:r>
+            <w:proofErr w:type="spellEnd"/>
+            <w:r>
+              <w:rPr>
+                <w:rFonts w:hint="eastAsia"/>
+              </w:rPr>
+              <w:t>後，切換成統計圖，選擇欲顯示的時間範圍，然後報表就會把每</w:t>
+            </w:r>
+            <w:proofErr w:type="gramStart"/>
+            <w:r>
+              <w:rPr>
+                <w:rFonts w:hint="eastAsia"/>
+              </w:rPr>
+              <w:t>個</w:t>
+            </w:r>
+            <w:proofErr w:type="gramEnd"/>
+            <w:r>
+              <w:rPr>
+                <w:rFonts w:hint="eastAsia"/>
+              </w:rPr>
+              <w:t>項目花費多少時間的資訊顯示以報表的方式呈現在畫面上後，可以以</w:t>
+            </w:r>
+            <w:r>
+              <w:rPr>
+                <w:rFonts w:hint="eastAsia"/>
+              </w:rPr>
+              <w:t>CSV</w:t>
+            </w:r>
+            <w:r>
+              <w:rPr>
+                <w:rFonts w:hint="eastAsia"/>
+              </w:rPr>
+              <w:t>的方式輸出。</w:t>
+            </w:r>
+          </w:p>
         </w:tc>
         <w:tc>
           <w:tcPr>
             <w:tcW w:w="2766" w:type="dxa"/>
           </w:tcPr>
-          <w:p/>
+          <w:p>
+            <w:r>
+              <w:rPr>
+                <w:rFonts w:hint="eastAsia"/>
+              </w:rPr>
+              <w:t>沒有選指定時間範圍就輸出</w:t>
+            </w:r>
+          </w:p>
+          <w:p>
+            <w:pPr>
+              <w:rPr>
+                <w:rFonts w:hint="eastAsia"/>
+              </w:rPr>
+            </w:pPr>
+            <w:r>
+              <w:rPr>
+                <w:rFonts w:hint="eastAsia"/>
+              </w:rPr>
+              <w:t>已存在相同輸出日期範圍</w:t>
+            </w:r>
+          </w:p>
         </w:tc>
       </w:tr>
     </w:tbl>
     <w:p/>
+    <w:p/>
+    <w:p>
+      <w:pPr>
+        <w:rPr>
+          <w:rFonts w:hint="eastAsia"/>
+        </w:rPr>
+      </w:pPr>
+    </w:p>
     <w:sectPr>
       <w:pgSz w:w="11906" w:h="16838"/>
       <w:pgMar w:top="1440" w:right="1800" w:bottom="1440" w:left="1800" w:header="851" w:footer="992" w:gutter="0"/>
@@ -1370,8 +2542,129 @@
 </w:document>
 </file>
 
+<file path=word/numbering.xml><?xml version="1.0" encoding="utf-8"?>
+<w:numbering xmlns:wpc="http://schemas.microsoft.com/office/word/2010/wordprocessingCanvas" xmlns:mc="http://schemas.openxmlformats.org/markup-compatibility/2006" xmlns:o="urn:schemas-microsoft-com:office:office" xmlns:r="http://schemas.openxmlformats.org/officeDocument/2006/relationships" xmlns:m="http://schemas.openxmlformats.org/officeDocument/2006/math" xmlns:v="urn:schemas-microsoft-com:vml" xmlns:wp14="http://schemas.microsoft.com/office/word/2010/wordprocessingDrawing" xmlns:wp="http://schemas.openxmlformats.org/drawingml/2006/wordprocessingDrawing" xmlns:w10="urn:schemas-microsoft-com:office:word" xmlns:w="http://schemas.openxmlformats.org/wordprocessingml/2006/main" xmlns:w14="http://schemas.microsoft.com/office/word/2010/wordml" xmlns:w15="http://schemas.microsoft.com/office/word/2012/wordml" xmlns:wpg="http://schemas.microsoft.com/office/word/2010/wordprocessingGroup" xmlns:wpi="http://schemas.microsoft.com/office/word/2010/wordprocessingInk" xmlns:wne="http://schemas.microsoft.com/office/word/2006/wordml" xmlns:wps="http://schemas.microsoft.com/office/word/2010/wordprocessingShape" mc:Ignorable="w14 w15 wp14">
+  <w:abstractNum w:abstractNumId="0">
+    <w:nsid w:val="3AF87B50"/>
+    <w:multiLevelType w:val="hybridMultilevel"/>
+    <w:tmpl w:val="2306FB8C"/>
+    <w:lvl w:ilvl="0" w:tplc="04090001">
+      <w:start w:val="1"/>
+      <w:numFmt w:val="bullet"/>
+      <w:lvlText w:val=""/>
+      <w:lvlJc w:val="left"/>
+      <w:pPr>
+        <w:ind w:left="480" w:hanging="480"/>
+      </w:pPr>
+      <w:rPr>
+        <w:rFonts w:ascii="Wingdings" w:hAnsi="Wingdings" w:hint="default"/>
+      </w:rPr>
+    </w:lvl>
+    <w:lvl w:ilvl="1" w:tplc="04090003">
+      <w:start w:val="1"/>
+      <w:numFmt w:val="bullet"/>
+      <w:lvlText w:val=""/>
+      <w:lvlJc w:val="left"/>
+      <w:pPr>
+        <w:ind w:left="960" w:hanging="480"/>
+      </w:pPr>
+      <w:rPr>
+        <w:rFonts w:ascii="Wingdings" w:hAnsi="Wingdings" w:hint="default"/>
+      </w:rPr>
+    </w:lvl>
+    <w:lvl w:ilvl="2" w:tplc="04090005" w:tentative="1">
+      <w:start w:val="1"/>
+      <w:numFmt w:val="bullet"/>
+      <w:lvlText w:val=""/>
+      <w:lvlJc w:val="left"/>
+      <w:pPr>
+        <w:ind w:left="1440" w:hanging="480"/>
+      </w:pPr>
+      <w:rPr>
+        <w:rFonts w:ascii="Wingdings" w:hAnsi="Wingdings" w:hint="default"/>
+      </w:rPr>
+    </w:lvl>
+    <w:lvl w:ilvl="3" w:tplc="04090001" w:tentative="1">
+      <w:start w:val="1"/>
+      <w:numFmt w:val="bullet"/>
+      <w:lvlText w:val=""/>
+      <w:lvlJc w:val="left"/>
+      <w:pPr>
+        <w:ind w:left="1920" w:hanging="480"/>
+      </w:pPr>
+      <w:rPr>
+        <w:rFonts w:ascii="Wingdings" w:hAnsi="Wingdings" w:hint="default"/>
+      </w:rPr>
+    </w:lvl>
+    <w:lvl w:ilvl="4" w:tplc="04090003" w:tentative="1">
+      <w:start w:val="1"/>
+      <w:numFmt w:val="bullet"/>
+      <w:lvlText w:val=""/>
+      <w:lvlJc w:val="left"/>
+      <w:pPr>
+        <w:ind w:left="2400" w:hanging="480"/>
+      </w:pPr>
+      <w:rPr>
+        <w:rFonts w:ascii="Wingdings" w:hAnsi="Wingdings" w:hint="default"/>
+      </w:rPr>
+    </w:lvl>
+    <w:lvl w:ilvl="5" w:tplc="04090005" w:tentative="1">
+      <w:start w:val="1"/>
+      <w:numFmt w:val="bullet"/>
+      <w:lvlText w:val=""/>
+      <w:lvlJc w:val="left"/>
+      <w:pPr>
+        <w:ind w:left="2880" w:hanging="480"/>
+      </w:pPr>
+      <w:rPr>
+        <w:rFonts w:ascii="Wingdings" w:hAnsi="Wingdings" w:hint="default"/>
+      </w:rPr>
+    </w:lvl>
+    <w:lvl w:ilvl="6" w:tplc="04090001" w:tentative="1">
+      <w:start w:val="1"/>
+      <w:numFmt w:val="bullet"/>
+      <w:lvlText w:val=""/>
+      <w:lvlJc w:val="left"/>
+      <w:pPr>
+        <w:ind w:left="3360" w:hanging="480"/>
+      </w:pPr>
+      <w:rPr>
+        <w:rFonts w:ascii="Wingdings" w:hAnsi="Wingdings" w:hint="default"/>
+      </w:rPr>
+    </w:lvl>
+    <w:lvl w:ilvl="7" w:tplc="04090003" w:tentative="1">
+      <w:start w:val="1"/>
+      <w:numFmt w:val="bullet"/>
+      <w:lvlText w:val=""/>
+      <w:lvlJc w:val="left"/>
+      <w:pPr>
+        <w:ind w:left="3840" w:hanging="480"/>
+      </w:pPr>
+      <w:rPr>
+        <w:rFonts w:ascii="Wingdings" w:hAnsi="Wingdings" w:hint="default"/>
+      </w:rPr>
+    </w:lvl>
+    <w:lvl w:ilvl="8" w:tplc="04090005" w:tentative="1">
+      <w:start w:val="1"/>
+      <w:numFmt w:val="bullet"/>
+      <w:lvlText w:val=""/>
+      <w:lvlJc w:val="left"/>
+      <w:pPr>
+        <w:ind w:left="4320" w:hanging="480"/>
+      </w:pPr>
+      <w:rPr>
+        <w:rFonts w:ascii="Wingdings" w:hAnsi="Wingdings" w:hint="default"/>
+      </w:rPr>
+    </w:lvl>
+  </w:abstractNum>
+  <w:num w:numId="1">
+    <w:abstractNumId w:val="0"/>
+  </w:num>
+</w:numbering>
+</file>
+
 <file path=word/styles.xml><?xml version="1.0" encoding="utf-8"?>
-<w:styles xmlns:mc="http://schemas.openxmlformats.org/markup-compatibility/2006" xmlns:r="http://schemas.openxmlformats.org/officeDocument/2006/relationships" xmlns:w="http://schemas.openxmlformats.org/wordprocessingml/2006/main" xmlns:w14="http://schemas.microsoft.com/office/word/2010/wordml" xmlns:w15="http://schemas.microsoft.com/office/word/2012/wordml" xmlns:w16se="http://schemas.microsoft.com/office/word/2015/wordml/symex" mc:Ignorable="w14 w15 w16se">
+<w:styles xmlns:mc="http://schemas.openxmlformats.org/markup-compatibility/2006" xmlns:r="http://schemas.openxmlformats.org/officeDocument/2006/relationships" xmlns:w="http://schemas.openxmlformats.org/wordprocessingml/2006/main" xmlns:w14="http://schemas.microsoft.com/office/word/2010/wordml" xmlns:w15="http://schemas.microsoft.com/office/word/2012/wordml" mc:Ignorable="w14 w15">
   <w:docDefaults>
     <w:rPrDefault>
       <w:rPr>
@@ -1822,6 +3115,16 @@
       </w:tblBorders>
     </w:tblPr>
   </w:style>
+  <w:style w:type="paragraph" w:styleId="a4">
+    <w:name w:val="List Paragraph"/>
+    <w:basedOn w:val="a"/>
+    <w:uiPriority w:val="34"/>
+    <w:qFormat/>
+    <w:rsid w:val="008C072B"/>
+    <w:pPr>
+      <w:ind w:leftChars="200" w:left="480"/>
+    </w:pPr>
+  </w:style>
 </w:styles>
 </file>
 

</xml_diff>